<commit_message>
Lab 2 & 3
</commit_message>
<xml_diff>
--- a/lab1/DSP_Lab_1_Report.docx
+++ b/lab1/DSP_Lab_1_Report.docx
@@ -869,19 +869,7 @@
           <w:szCs w:val="28"/>
           <w:lang w:val="en-US"/>
         </w:rPr>
-        <w:t xml:space="preserve"># importing </w:t>
-      </w:r>
-      <w:r>
-        <w:rPr>
-          <w:rFonts w:ascii="Aptos Mono" w:eastAsia="Times New Roman" w:hAnsi="Aptos Mono" w:cs="Times New Roman"/>
-          <w:i/>
-          <w:iCs/>
-          <w:color w:val="4F81BD" w:themeColor="accent1"/>
-          <w:sz w:val="28"/>
-          <w:szCs w:val="28"/>
-          <w:lang w:val="en-US"/>
-        </w:rPr>
-        <w:t>libraries</w:t>
+        <w:t># importing libraries</w:t>
       </w:r>
     </w:p>
     <w:p>
@@ -1711,13 +1699,6 @@
           <w:szCs w:val="28"/>
         </w:rPr>
         <w:br/>
-      </w:r>
-      <w:r>
-        <w:rPr>
-          <w:rFonts w:ascii="Aptos Mono" w:eastAsia="Times New Roman" w:hAnsi="Aptos Mono" w:cs="Times New Roman"/>
-          <w:sz w:val="28"/>
-          <w:szCs w:val="28"/>
-        </w:rPr>
         <w:t>plt.stem(k, np.real(x_k), label=</w:t>
       </w:r>
       <w:r>
@@ -2527,23 +2508,7 @@
           <w:sz w:val="28"/>
           <w:szCs w:val="28"/>
         </w:rPr>
-        <w:t>Matrix Generation: The index matrix K and Fourier matrix W</w:t>
-      </w:r>
-      <w:r>
-        <w:rPr>
-          <w:rFonts w:ascii="Times New Roman" w:eastAsia="Times New Roman" w:hAnsi="Times New Roman" w:cs="Times New Roman"/>
-          <w:sz w:val="28"/>
-          <w:szCs w:val="28"/>
-        </w:rPr>
-        <w:t xml:space="preserve"> </w:t>
-      </w:r>
-      <w:r>
-        <w:rPr>
-          <w:rFonts w:ascii="Times New Roman" w:eastAsia="Times New Roman" w:hAnsi="Times New Roman" w:cs="Times New Roman"/>
-          <w:sz w:val="28"/>
-          <w:szCs w:val="28"/>
-        </w:rPr>
-        <w:t>were created for N=</w:t>
+        <w:t>Matrix Generation: The index matrix K and Fourier matrix W were created for N=</w:t>
       </w:r>
       <w:r>
         <w:rPr>
@@ -2559,23 +2524,7 @@
           <w:sz w:val="28"/>
           <w:szCs w:val="28"/>
         </w:rPr>
-        <w:t xml:space="preserve"> and displayed for verification, with</w:t>
-      </w:r>
-      <w:r>
-        <w:rPr>
-          <w:rFonts w:ascii="Times New Roman" w:eastAsia="Times New Roman" w:hAnsi="Times New Roman" w:cs="Times New Roman"/>
-          <w:sz w:val="28"/>
-          <w:szCs w:val="28"/>
-        </w:rPr>
-        <w:t xml:space="preserve"> </w:t>
-      </w:r>
-      <w:r>
-        <w:rPr>
-          <w:rFonts w:ascii="Times New Roman" w:eastAsia="Times New Roman" w:hAnsi="Times New Roman" w:cs="Times New Roman"/>
-          <w:sz w:val="28"/>
-          <w:szCs w:val="28"/>
-        </w:rPr>
-        <w:t>W rounded for clarity.</w:t>
+        <w:t xml:space="preserve"> and displayed for verification, with W rounded for clarity.</w:t>
       </w:r>
     </w:p>
     <w:p>
@@ -2599,39 +2548,7 @@
           <w:sz w:val="28"/>
           <w:szCs w:val="28"/>
         </w:rPr>
-        <w:t>DFT Calculation: The DFT of the input signal was computed using</w:t>
-      </w:r>
-      <w:r>
-        <w:rPr>
-          <w:rFonts w:ascii="Times New Roman" w:eastAsia="Times New Roman" w:hAnsi="Times New Roman" w:cs="Times New Roman"/>
-          <w:sz w:val="28"/>
-          <w:szCs w:val="28"/>
-        </w:rPr>
-        <w:t xml:space="preserve"> </w:t>
-      </w:r>
-      <w:r>
-        <w:rPr>
-          <w:rFonts w:ascii="Times New Roman" w:eastAsia="Times New Roman" w:hAnsi="Times New Roman" w:cs="Times New Roman"/>
-          <w:sz w:val="28"/>
-          <w:szCs w:val="28"/>
-        </w:rPr>
-        <w:t>W, and the frequency spectrum X</w:t>
-      </w:r>
-      <w:r>
-        <w:rPr>
-          <w:rFonts w:ascii="Times New Roman" w:eastAsia="Times New Roman" w:hAnsi="Times New Roman" w:cs="Times New Roman"/>
-          <w:sz w:val="28"/>
-          <w:szCs w:val="28"/>
-        </w:rPr>
-        <w:t xml:space="preserve"> </w:t>
-      </w:r>
-      <w:r>
-        <w:rPr>
-          <w:rFonts w:ascii="Times New Roman" w:eastAsia="Times New Roman" w:hAnsi="Times New Roman" w:cs="Times New Roman"/>
-          <w:sz w:val="28"/>
-          <w:szCs w:val="28"/>
-        </w:rPr>
-        <w:t>was successfully displayed.</w:t>
+        <w:t>DFT Calculation: The DFT of the input signal was computed using W, and the frequency spectrum X was successfully displayed.</w:t>
       </w:r>
     </w:p>
     <w:p>
@@ -4024,6 +3941,7 @@
   <w:style w:type="character" w:default="1" w:styleId="DefaultParagraphFont">
     <w:name w:val="Default Paragraph Font"/>
     <w:uiPriority w:val="1"/>
+    <w:semiHidden/>
     <w:unhideWhenUsed/>
   </w:style>
   <w:style w:type="table" w:default="1" w:styleId="TableNormal">
@@ -4438,15 +4356,6 @@
 </file>
 
 <file path=customXml/item1.xml><?xml version="1.0" encoding="utf-8"?>
-<?mso-contentType ?>
-<FormTemplates xmlns="http://schemas.microsoft.com/sharepoint/v3/contenttype/forms">
-  <Display>DocumentLibraryForm</Display>
-  <Edit>DocumentLibraryForm</Edit>
-  <New>DocumentLibraryForm</New>
-</FormTemplates>
-</file>
-
-<file path=customXml/item2.xml><?xml version="1.0" encoding="utf-8"?>
 <ct:contentTypeSchema xmlns:ct="http://schemas.microsoft.com/office/2006/metadata/contentType" xmlns:ma="http://schemas.microsoft.com/office/2006/metadata/properties/metaAttributes" ct:_="" ma:_="" ma:contentTypeName="Dokument" ma:contentTypeID="0x0101004257D5BD613351469EB1273BCC5112D0" ma:contentTypeVersion="0" ma:contentTypeDescription="Utwórz nowy dokument." ma:contentTypeScope="" ma:versionID="49167ed795e2258e756ba038d5489724">
   <xsd:schema xmlns:xsd="http://www.w3.org/2001/XMLSchema" xmlns:xs="http://www.w3.org/2001/XMLSchema" xmlns:p="http://schemas.microsoft.com/office/2006/metadata/properties" targetNamespace="http://schemas.microsoft.com/office/2006/metadata/properties" ma:root="true" ma:fieldsID="5fb9aac25f9b64d69d83117132aa4630">
     <xsd:element name="properties">
@@ -4560,6 +4469,15 @@
 </ct:contentTypeSchema>
 </file>
 
+<file path=customXml/item2.xml><?xml version="1.0" encoding="utf-8"?>
+<?mso-contentType ?>
+<FormTemplates xmlns="http://schemas.microsoft.com/sharepoint/v3/contenttype/forms">
+  <Display>DocumentLibraryForm</Display>
+  <Edit>DocumentLibraryForm</Edit>
+  <New>DocumentLibraryForm</New>
+</FormTemplates>
+</file>
+
 <file path=customXml/item3.xml><?xml version="1.0" encoding="utf-8"?>
 <p:properties xmlns:p="http://schemas.microsoft.com/office/2006/metadata/properties" xmlns:xsi="http://www.w3.org/2001/XMLSchema-instance" xmlns:pc="http://schemas.microsoft.com/office/infopath/2007/PartnerControls">
   <documentManagement/>
@@ -4567,14 +4485,6 @@
 </file>
 
 <file path=customXml/itemProps1.xml><?xml version="1.0" encoding="utf-8"?>
-<ds:datastoreItem xmlns:ds="http://schemas.openxmlformats.org/officeDocument/2006/customXml" ds:itemID="{830519A3-A30B-4FF8-BF23-6FE0A8E0FB32}">
-  <ds:schemaRefs>
-    <ds:schemaRef ds:uri="http://schemas.microsoft.com/sharepoint/v3/contenttype/forms"/>
-  </ds:schemaRefs>
-</ds:datastoreItem>
-</file>
-
-<file path=customXml/itemProps2.xml><?xml version="1.0" encoding="utf-8"?>
 <ds:datastoreItem xmlns:ds="http://schemas.openxmlformats.org/officeDocument/2006/customXml" ds:itemID="{52890784-8933-4F6E-9F22-55F999FCB55E}">
   <ds:schemaRefs>
     <ds:schemaRef ds:uri="http://schemas.microsoft.com/office/2006/metadata/contentType"/>
@@ -4590,6 +4500,14 @@
 </ds:datastoreItem>
 </file>
 
+<file path=customXml/itemProps2.xml><?xml version="1.0" encoding="utf-8"?>
+<ds:datastoreItem xmlns:ds="http://schemas.openxmlformats.org/officeDocument/2006/customXml" ds:itemID="{830519A3-A30B-4FF8-BF23-6FE0A8E0FB32}">
+  <ds:schemaRefs>
+    <ds:schemaRef ds:uri="http://schemas.microsoft.com/sharepoint/v3/contenttype/forms"/>
+  </ds:schemaRefs>
+</ds:datastoreItem>
+</file>
+
 <file path=customXml/itemProps3.xml><?xml version="1.0" encoding="utf-8"?>
 <ds:datastoreItem xmlns:ds="http://schemas.openxmlformats.org/officeDocument/2006/customXml" ds:itemID="{8C242A4D-68DC-41AE-9A94-0191FDFF611C}">
   <ds:schemaRefs>

</xml_diff>